<commit_message>
grober plan für 3. kapitel.Umfrage section angefangen
</commit_message>
<xml_diff>
--- a/Gliederung.docx
+++ b/Gliederung.docx
@@ -99,7 +99,15 @@
         <w:t xml:space="preserve">       </w:t>
       </w:r>
       <w:r>
-        <w:t>Was ist ein Dienst,klassifizierung von Diensten</w:t>
+        <w:t xml:space="preserve">Was ist ein </w:t>
+      </w:r>
+      <w:proofErr w:type="spellStart"/>
+      <w:r>
+        <w:t>Dienst,klassifizierung</w:t>
+      </w:r>
+      <w:proofErr w:type="spellEnd"/>
+      <w:r>
+        <w:t xml:space="preserve"> von Diensten</w:t>
       </w:r>
     </w:p>
     <w:p>
@@ -114,8 +122,13 @@
         <w:t>Web-Dienst</w:t>
       </w:r>
       <w:r>
-        <w:t xml:space="preserve"> Was ist ein Web-Dienst, Beispiele,Entwicklung</w:t>
-      </w:r>
+        <w:t xml:space="preserve"> Was ist ein Web-Dienst, </w:t>
+      </w:r>
+      <w:proofErr w:type="spellStart"/>
+      <w:r>
+        <w:t>Beispiele,Entwicklung</w:t>
+      </w:r>
+      <w:proofErr w:type="spellEnd"/>
     </w:p>
     <w:p>
       <w:pPr>
@@ -129,7 +142,15 @@
         <w:t>Dienstkomposition</w:t>
       </w:r>
       <w:r>
-        <w:t xml:space="preserve"> Was ist eine Komposition, Beispiele, Nutzen,Sträken und Schwächen</w:t>
+        <w:t xml:space="preserve"> Was ist eine Komposition, Beispiele, </w:t>
+      </w:r>
+      <w:proofErr w:type="spellStart"/>
+      <w:r>
+        <w:t>Nutzen,Sträken</w:t>
+      </w:r>
+      <w:proofErr w:type="spellEnd"/>
+      <w:r>
+        <w:t xml:space="preserve"> und Schwächen</w:t>
       </w:r>
     </w:p>
     <w:p>
@@ -155,8 +176,13 @@
           <w:numId w:val="2"/>
         </w:numPr>
       </w:pPr>
-      <w:r>
-        <w:t>Requirements Engineering</w:t>
+      <w:proofErr w:type="spellStart"/>
+      <w:r>
+        <w:t>Requirements</w:t>
+      </w:r>
+      <w:proofErr w:type="spellEnd"/>
+      <w:r>
+        <w:t xml:space="preserve"> Engineering</w:t>
       </w:r>
     </w:p>
     <w:p>
@@ -171,8 +197,16 @@
         <w:t>Umfrage</w:t>
       </w:r>
       <w:r>
-        <w:t xml:space="preserve"> Relevante Dienste,ABC-Analyse</w:t>
-      </w:r>
+        <w:t xml:space="preserve"> Relevante </w:t>
+      </w:r>
+      <w:proofErr w:type="spellStart"/>
+      <w:r>
+        <w:t>Dienste,ABC-Analyse</w:t>
+      </w:r>
+      <w:r>
+        <w:t>,Korrelationen</w:t>
+      </w:r>
+      <w:proofErr w:type="spellEnd"/>
     </w:p>
     <w:p>
       <w:pPr>
@@ -188,152 +222,24 @@
       <w:r>
         <w:t xml:space="preserve"> </w:t>
       </w:r>
-    </w:p>
-    <w:p>
-      <w:pPr>
-        <w:pStyle w:val="Listenabsatz"/>
-        <w:numPr>
-          <w:ilvl w:val="2"/>
-          <w:numId w:val="2"/>
-        </w:numPr>
-      </w:pPr>
-      <w:r>
-        <w:t>Nichtfunktionale Anforderungen</w:t>
-      </w:r>
-      <w:r>
-        <w:tab/>
-      </w:r>
-      <w:r>
-        <w:tab/>
-      </w:r>
-      <w:r>
-        <w:tab/>
-      </w:r>
-      <w:r>
-        <w:tab/>
-      </w:r>
-    </w:p>
-    <w:p>
-      <w:pPr>
-        <w:pStyle w:val="Listenabsatz"/>
-        <w:numPr>
-          <w:ilvl w:val="1"/>
-          <w:numId w:val="2"/>
-        </w:numPr>
-      </w:pPr>
-      <w:r>
-        <w:t>Technologie</w:t>
-      </w:r>
-      <w:r>
-        <w:t xml:space="preserve"> Node,Angular,gRPC,REST,JSON,XML,rabbitMq</w:t>
-      </w:r>
-    </w:p>
-    <w:p>
-      <w:pPr>
-        <w:pStyle w:val="Listenabsatz"/>
-        <w:numPr>
-          <w:ilvl w:val="2"/>
-          <w:numId w:val="2"/>
-        </w:numPr>
-      </w:pPr>
-      <w:r>
-        <w:t>Möglichkeiten</w:t>
-      </w:r>
-    </w:p>
-    <w:p>
-      <w:pPr>
-        <w:pStyle w:val="Listenabsatz"/>
-        <w:numPr>
-          <w:ilvl w:val="2"/>
-          <w:numId w:val="2"/>
-        </w:numPr>
-      </w:pPr>
-      <w:r>
-        <w:t>Auswahl</w:t>
-      </w:r>
-    </w:p>
-    <w:p>
-      <w:pPr>
-        <w:pStyle w:val="Listenabsatz"/>
-        <w:numPr>
-          <w:ilvl w:val="1"/>
-          <w:numId w:val="2"/>
-        </w:numPr>
-      </w:pPr>
-      <w:r>
-        <w:t>Analyse und Design</w:t>
-      </w:r>
-      <w:r>
-        <w:t xml:space="preserve"> Patterns,Philosophien(Geschwindigkeit,Sicherheit)</w:t>
-      </w:r>
-    </w:p>
-    <w:p>
-      <w:pPr>
-        <w:pStyle w:val="Listenabsatz"/>
-        <w:numPr>
-          <w:ilvl w:val="1"/>
-          <w:numId w:val="2"/>
-        </w:numPr>
-      </w:pPr>
-      <w:r>
-        <w:t>Architektur</w:t>
-      </w:r>
-      <w:r>
-        <w:t xml:space="preserve"> (MicroService Monolitisch, Vor und Nachteile)</w:t>
-      </w:r>
-    </w:p>
-    <w:p>
-      <w:pPr>
-        <w:pStyle w:val="Listenabsatz"/>
-        <w:numPr>
-          <w:ilvl w:val="0"/>
-          <w:numId w:val="2"/>
-        </w:numPr>
-      </w:pPr>
-      <w:r>
-        <w:t>Implementation lessons learned</w:t>
-      </w:r>
-      <w:r>
-        <w:t xml:space="preserve"> </w:t>
-      </w:r>
-    </w:p>
-    <w:p>
-      <w:pPr>
-        <w:pStyle w:val="Listenabsatz"/>
-        <w:numPr>
-          <w:ilvl w:val="1"/>
-          <w:numId w:val="2"/>
-        </w:numPr>
-      </w:pPr>
-      <w:r>
-        <w:t>Besondere Herausforderungen</w:t>
-      </w:r>
-    </w:p>
-    <w:p>
-      <w:pPr>
-        <w:pStyle w:val="Listenabsatz"/>
-        <w:numPr>
-          <w:ilvl w:val="0"/>
-          <w:numId w:val="2"/>
-        </w:numPr>
-      </w:pPr>
-      <w:r>
-        <w:t>Anwendung der Middleware</w:t>
-      </w:r>
-    </w:p>
-    <w:p>
-      <w:pPr>
-        <w:pStyle w:val="Listenabsatz"/>
-        <w:numPr>
-          <w:ilvl w:val="1"/>
-          <w:numId w:val="2"/>
-        </w:numPr>
-      </w:pPr>
-      <w:r>
-        <w:t>Validierung der Anwendungsfälle</w:t>
-      </w:r>
-      <w:r>
-        <w:t xml:space="preserve"> (Beweis durch Gebrauch????)</w:t>
+      <w:r>
+        <w:t xml:space="preserve"> Was wird im Dienst </w:t>
+      </w:r>
+      <w:proofErr w:type="spellStart"/>
+      <w:r>
+        <w:t>umgesetzt.User</w:t>
+      </w:r>
+      <w:proofErr w:type="spellEnd"/>
+      <w:r>
+        <w:t xml:space="preserve"> Team </w:t>
+      </w:r>
+      <w:proofErr w:type="spellStart"/>
+      <w:r>
+        <w:t>auth</w:t>
+      </w:r>
+      <w:proofErr w:type="spellEnd"/>
+      <w:r>
+        <w:t xml:space="preserve"> managment</w:t>
       </w:r>
       <w:bookmarkStart w:id="0" w:name="_GoBack"/>
       <w:bookmarkEnd w:id="0"/>
@@ -342,11 +248,221 @@
       <w:pPr>
         <w:pStyle w:val="Listenabsatz"/>
         <w:numPr>
+          <w:ilvl w:val="2"/>
+          <w:numId w:val="2"/>
+        </w:numPr>
+      </w:pPr>
+      <w:r>
+        <w:t>Nichtfunktionale Anforderungen</w:t>
+      </w:r>
+      <w:r>
+        <w:tab/>
+      </w:r>
+      <w:r>
+        <w:t>Plattformunabhängig,  Abstraktionen, leicht zugängliche Main Schnittstelle</w:t>
+      </w:r>
+      <w:r>
+        <w:tab/>
+      </w:r>
+      <w:r>
+        <w:tab/>
+      </w:r>
+      <w:r>
+        <w:tab/>
+      </w:r>
+    </w:p>
+    <w:p>
+      <w:pPr>
+        <w:pStyle w:val="Listenabsatz"/>
+        <w:numPr>
           <w:ilvl w:val="1"/>
           <w:numId w:val="2"/>
         </w:numPr>
       </w:pPr>
       <w:r>
+        <w:t>Technologie</w:t>
+      </w:r>
+      <w:r>
+        <w:t xml:space="preserve"> Node,Angular</w:t>
+      </w:r>
+      <w:r>
+        <w:t>2</w:t>
+      </w:r>
+      <w:r>
+        <w:t>,gRPC,REST,JSON,XML,rabbitMq</w:t>
+      </w:r>
+      <w:r>
+        <w:t>,SOAP,WSDL</w:t>
+      </w:r>
+    </w:p>
+    <w:p>
+      <w:pPr>
+        <w:pStyle w:val="Listenabsatz"/>
+        <w:numPr>
+          <w:ilvl w:val="2"/>
+          <w:numId w:val="2"/>
+        </w:numPr>
+      </w:pPr>
+      <w:r>
+        <w:t>Möglichkeiten</w:t>
+      </w:r>
+    </w:p>
+    <w:p>
+      <w:pPr>
+        <w:pStyle w:val="Listenabsatz"/>
+        <w:numPr>
+          <w:ilvl w:val="2"/>
+          <w:numId w:val="2"/>
+        </w:numPr>
+      </w:pPr>
+      <w:r>
+        <w:t>Auswahl</w:t>
+      </w:r>
+      <w:r>
+        <w:t xml:space="preserve"> </w:t>
+      </w:r>
+    </w:p>
+    <w:p>
+      <w:pPr>
+        <w:pStyle w:val="Listenabsatz"/>
+        <w:numPr>
+          <w:ilvl w:val="1"/>
+          <w:numId w:val="2"/>
+        </w:numPr>
+      </w:pPr>
+      <w:r>
+        <w:t>Analyse und Design</w:t>
+      </w:r>
+      <w:r>
+        <w:t xml:space="preserve"> </w:t>
+      </w:r>
+      <w:proofErr w:type="spellStart"/>
+      <w:r>
+        <w:t>Patterns,Philosophien</w:t>
+      </w:r>
+      <w:proofErr w:type="spellEnd"/>
+      <w:r>
+        <w:t>(</w:t>
+      </w:r>
+      <w:proofErr w:type="spellStart"/>
+      <w:r>
+        <w:t>Geschwindigkeit,Sicherheit</w:t>
+      </w:r>
+      <w:proofErr w:type="spellEnd"/>
+      <w:r>
+        <w:t>)</w:t>
+      </w:r>
+    </w:p>
+    <w:p>
+      <w:pPr>
+        <w:pStyle w:val="Listenabsatz"/>
+        <w:numPr>
+          <w:ilvl w:val="1"/>
+          <w:numId w:val="2"/>
+        </w:numPr>
+      </w:pPr>
+      <w:r>
+        <w:t>Architektur</w:t>
+      </w:r>
+      <w:r>
+        <w:t xml:space="preserve"> (</w:t>
+      </w:r>
+      <w:proofErr w:type="spellStart"/>
+      <w:r>
+        <w:t>MicroService</w:t>
+      </w:r>
+      <w:proofErr w:type="spellEnd"/>
+      <w:r>
+        <w:t xml:space="preserve"> </w:t>
+      </w:r>
+      <w:proofErr w:type="spellStart"/>
+      <w:r>
+        <w:t>Monolitisch</w:t>
+      </w:r>
+      <w:proofErr w:type="spellEnd"/>
+      <w:r>
+        <w:t>, Vor und Nachteile)</w:t>
+      </w:r>
+      <w:r>
+        <w:t xml:space="preserve">,zentraler Koordinator oder Frei, </w:t>
+      </w:r>
+    </w:p>
+    <w:p>
+      <w:pPr>
+        <w:pStyle w:val="Listenabsatz"/>
+        <w:numPr>
+          <w:ilvl w:val="0"/>
+          <w:numId w:val="2"/>
+        </w:numPr>
+      </w:pPr>
+      <w:r>
+        <w:t xml:space="preserve">Implementation </w:t>
+      </w:r>
+      <w:proofErr w:type="spellStart"/>
+      <w:r>
+        <w:t>lessons</w:t>
+      </w:r>
+      <w:proofErr w:type="spellEnd"/>
+      <w:r>
+        <w:t xml:space="preserve"> </w:t>
+      </w:r>
+      <w:proofErr w:type="spellStart"/>
+      <w:r>
+        <w:t>learned</w:t>
+      </w:r>
+      <w:proofErr w:type="spellEnd"/>
+      <w:r>
+        <w:t xml:space="preserve"> </w:t>
+      </w:r>
+    </w:p>
+    <w:p>
+      <w:pPr>
+        <w:pStyle w:val="Listenabsatz"/>
+        <w:numPr>
+          <w:ilvl w:val="1"/>
+          <w:numId w:val="2"/>
+        </w:numPr>
+      </w:pPr>
+      <w:r>
+        <w:t>Besondere Herausforderungen</w:t>
+      </w:r>
+    </w:p>
+    <w:p>
+      <w:pPr>
+        <w:pStyle w:val="Listenabsatz"/>
+        <w:numPr>
+          <w:ilvl w:val="0"/>
+          <w:numId w:val="2"/>
+        </w:numPr>
+      </w:pPr>
+      <w:r>
+        <w:t>Anwendung der Middleware</w:t>
+      </w:r>
+    </w:p>
+    <w:p>
+      <w:pPr>
+        <w:pStyle w:val="Listenabsatz"/>
+        <w:numPr>
+          <w:ilvl w:val="1"/>
+          <w:numId w:val="2"/>
+        </w:numPr>
+      </w:pPr>
+      <w:r>
+        <w:t>Validierung der Anwendungsfälle</w:t>
+      </w:r>
+      <w:r>
+        <w:t xml:space="preserve"> (Beweis durch Gebrauch????)</w:t>
+      </w:r>
+    </w:p>
+    <w:p>
+      <w:pPr>
+        <w:pStyle w:val="Listenabsatz"/>
+        <w:numPr>
+          <w:ilvl w:val="1"/>
+          <w:numId w:val="2"/>
+        </w:numPr>
+      </w:pPr>
+      <w:r>
         <w:t>Stärken und Schwächen der Implementierung</w:t>
       </w:r>
     </w:p>
@@ -399,6 +515,14 @@
       <w:pPr>
         <w:ind w:left="360"/>
       </w:pPr>
+    </w:p>
+    <w:p>
+      <w:pPr>
+        <w:ind w:left="360"/>
+      </w:pPr>
+      <w:r>
+        <w:t>Analyse und Design mit Architektur tauschen in der Reihenfolge?</w:t>
+      </w:r>
     </w:p>
     <w:p>
       <w:pPr>

</xml_diff>